<commit_message>
Manual Tecnico y Usuario
</commit_message>
<xml_diff>
--- a/Documentación/Manual Usuario.docx
+++ b/Documentación/Manual Usuario.docx
@@ -168,6 +168,7 @@
       <w:pPr>
         <w:rPr>
           <w:rFonts w:ascii="Roboto Mono" w:hAnsi="Roboto Mono"/>
+          <w:u w:val="single"/>
         </w:rPr>
       </w:pPr>
       <w:r>
@@ -175,6 +176,12 @@
           <w:rFonts w:ascii="Roboto Mono" w:hAnsi="Roboto Mono"/>
         </w:rPr>
         <w:t>Recomendaciones</w:t>
+      </w:r>
+      <w:r>
+        <w:rPr>
+          <w:rFonts w:ascii="Roboto Mono" w:hAnsi="Roboto Mono"/>
+        </w:rPr>
+        <w:t>s</w:t>
       </w:r>
     </w:p>
     <w:p>

</xml_diff>